<commit_message>
Updated legal language for all lesson material
</commit_message>
<xml_diff>
--- a/Lesson 2/Resistance Lab Worksheet.docx
+++ b/Lesson 2/Resistance Lab Worksheet.docx
@@ -4,13 +4,14 @@
   <w:body>
     <w:p>
       <w:pPr>
-        <w:jc w:val="center"/>
         <w:rPr>
           <w:b/>
           <w:sz w:val="36"/>
           <w:szCs w:val="36"/>
         </w:rPr>
       </w:pPr>
+      <w:bookmarkStart w:id="0" w:name="_GoBack"/>
+      <w:bookmarkEnd w:id="0"/>
       <w:r>
         <w:rPr>
           <w:b/>
@@ -28,19 +29,197 @@
         <w:t xml:space="preserve"> Lab Worksheet</w:t>
       </w:r>
     </w:p>
-    <w:p/>
-    <w:p/>
+    <w:p>
+      <w:pPr>
+        <w:pStyle w:val="Heading2"/>
+      </w:pPr>
+      <w:r>
+        <w:t>Introduction</w:t>
+      </w:r>
+    </w:p>
+    <w:p>
+      <w:r>
+        <w:t>In this worksheet, we will examine variable resistors. Some, called potentiometers, are manually adjusted to achieve a certain resistance; others change their resistance based on some environmental change such as temperature or brightness.  All of these variable resistors fall under a category of devices called sensors.  A potentiometer, for example, senses the mechanical setting of a knob while a thermistor’s resistance changes based on the environment’s temperature.</w:t>
+      </w:r>
+    </w:p>
+    <w:p>
+      <w:pPr>
+        <w:pStyle w:val="Heading2"/>
+      </w:pPr>
+      <w:r>
+        <w:t>Discussion Overview</w:t>
+      </w:r>
+    </w:p>
+    <w:p>
+      <w:pPr>
+        <w:pStyle w:val="Heading3"/>
+      </w:pPr>
+      <w:r>
+        <w:rPr>
+          <w:u w:val="single"/>
+        </w:rPr>
+        <w:t>Potentiometers</w:t>
+      </w:r>
+    </w:p>
+    <w:p>
+      <w:pPr>
+        <w:spacing w:after="120"/>
+      </w:pPr>
+      <w:r>
+        <w:t xml:space="preserve">A potentiometer is usually a three lead device with the two “end” leads connected to the ends of a fixed resistor.  The resistor is </w:t>
+      </w:r>
+      <w:r>
+        <w:t>either</w:t>
+      </w:r>
+      <w:r>
+        <w:t xml:space="preserve"> a </w:t>
+      </w:r>
+      <w:r>
+        <w:t>winding of a long thin wire or a carbon based material. The middle leaf of a potentiometer</w:t>
+      </w:r>
+      <w:r>
+        <w:t xml:space="preserve"> is connected to a conductor that slides over the length of the fixed resistor.  In this configuration, while the resistance between to two end leads is constant, the resistance from the middle lead to each of the end leads varies based on the location of the middle conductor on the surface of the resistor.</w:t>
+      </w:r>
+    </w:p>
+    <w:p>
+      <w:pPr>
+        <w:spacing w:after="120"/>
+      </w:pPr>
+      <w:r>
+        <w:t xml:space="preserve">Two common flavors of potentiometers are linear and logarithmic.  </w:t>
+      </w:r>
+      <w:r>
+        <w:t>To better understand the difference between linear and logarithmic potentiometers, let’s assume the length of the fixed resistor is divided into n segments.  In a</w:t>
+      </w:r>
+      <w:r>
+        <w:t xml:space="preserve"> linear potentio</w:t>
+      </w:r>
+      <w:r>
+        <w:t>meter</w:t>
+      </w:r>
+      <w:r>
+        <w:t xml:space="preserve">, </w:t>
+      </w:r>
+      <w:r>
+        <w:t xml:space="preserve">the resistance from the center lead to the end leads changes linearly.  In other words, every time </w:t>
+      </w:r>
+      <w:r>
+        <w:t xml:space="preserve">the </w:t>
+      </w:r>
+      <w:r>
+        <w:t xml:space="preserve">distance between the center lead’s conductor and one of the end leads is increased by one segment, the </w:t>
+      </w:r>
+      <w:r>
+        <w:t xml:space="preserve">resistance between the middle lead and </w:t>
+      </w:r>
+      <w:r>
+        <w:t>that end lead</w:t>
+      </w:r>
+      <w:r>
+        <w:t xml:space="preserve"> </w:t>
+      </w:r>
+      <w:r>
+        <w:t>increases by 1/n of the total resistance of the fixed resistor.</w:t>
+      </w:r>
+    </w:p>
+    <w:p>
+      <w:pPr>
+        <w:spacing w:after="120"/>
+      </w:pPr>
+      <w:r>
+        <w:t xml:space="preserve">In logarithmic potentiometers, on the other hand, the resistance from the center lead to the end leads changes logarithmically.  So, for example, every time the distance from the center lead’s conductor to an end lead is </w:t>
+      </w:r>
+      <w:r>
+        <w:t>increased by one segment</w:t>
+      </w:r>
+      <w:r>
+        <w:t xml:space="preserve">, the resistance between the center lead and that end lead is </w:t>
+      </w:r>
+      <w:r>
+        <w:t xml:space="preserve">increased </w:t>
+      </w:r>
+      <w:r>
+        <w:t xml:space="preserve">by a power of </w:t>
+      </w:r>
+      <w:r>
+        <w:t>2</w:t>
+      </w:r>
+      <w:r>
+        <w:t>.</w:t>
+      </w:r>
+    </w:p>
+    <w:p>
+      <w:pPr>
+        <w:pStyle w:val="Heading3"/>
+      </w:pPr>
+      <w:r>
+        <w:rPr>
+          <w:u w:val="single"/>
+        </w:rPr>
+        <w:t>Variable Resistors as Sensors</w:t>
+      </w:r>
+    </w:p>
+    <w:p>
+      <w:pPr>
+        <w:spacing w:after="120"/>
+      </w:pPr>
+      <w:r>
+        <w:t>Center sensors are variable resistors whose resistances change as a function of environment conditions.  Two of the most common variable resistor sensors are photo-resistors and thermistors.</w:t>
+      </w:r>
+    </w:p>
+    <w:p>
+      <w:pPr>
+        <w:spacing w:after="120"/>
+      </w:pPr>
+      <w:r>
+        <w:t xml:space="preserve">The resistance of photo-resistors decrease as the amount of light shining on them increase.  The resistance of thermistors, on the other hand, increases as the temperature they are exposed to </w:t>
+      </w:r>
+      <w:proofErr w:type="gramStart"/>
+      <w:r>
+        <w:t>is</w:t>
+      </w:r>
+      <w:proofErr w:type="gramEnd"/>
+      <w:r>
+        <w:t xml:space="preserve"> decreased.</w:t>
+      </w:r>
+    </w:p>
+    <w:p>
+      <w:pPr>
+        <w:pStyle w:val="Heading2"/>
+      </w:pPr>
+      <w:r>
+        <w:lastRenderedPageBreak/>
+        <w:t>Procedure</w:t>
+      </w:r>
+    </w:p>
     <w:p>
       <w:pPr>
         <w:pStyle w:val="ListParagraph"/>
         <w:numPr>
           <w:ilvl w:val="0"/>
-          <w:numId w:val="2"/>
+          <w:numId w:val="3"/>
         </w:numPr>
-        <w:ind w:left="360"/>
-      </w:pPr>
-      <w:r>
-        <w:t>Is the potentiometer linear or logarithmic? Record data below.</w:t>
+      </w:pPr>
+      <w:r>
+        <w:t>Use the potentiometer in your kit to answer the following questions:</w:t>
+      </w:r>
+    </w:p>
+    <w:p>
+      <w:pPr>
+        <w:pStyle w:val="ListParagraph"/>
+        <w:numPr>
+          <w:ilvl w:val="1"/>
+          <w:numId w:val="3"/>
+        </w:numPr>
+      </w:pPr>
+      <w:r>
+        <w:t xml:space="preserve">Record </w:t>
+      </w:r>
+      <w:r>
+        <w:t>the resistance for the positions specified in the table</w:t>
+      </w:r>
+      <w:r>
+        <w:t xml:space="preserve"> below.</w:t>
       </w:r>
     </w:p>
     <w:p>
@@ -52,8 +231,9 @@
     <w:tbl>
       <w:tblPr>
         <w:tblStyle w:val="a0"/>
-        <w:tblW w:w="8640" w:type="dxa"/>
+        <w:tblW w:w="7155" w:type="dxa"/>
         <w:jc w:val="center"/>
+        <w:tblInd w:w="990" w:type="dxa"/>
         <w:tblBorders>
           <w:top w:val="single" w:sz="8" w:space="0" w:color="000000"/>
           <w:left w:val="single" w:sz="8" w:space="0" w:color="000000"/>
@@ -66,10 +246,10 @@
         <w:tblLook w:val="0600" w:firstRow="0" w:lastRow="0" w:firstColumn="0" w:lastColumn="0" w:noHBand="1" w:noVBand="1"/>
       </w:tblPr>
       <w:tblGrid>
-        <w:gridCol w:w="2160"/>
-        <w:gridCol w:w="2160"/>
-        <w:gridCol w:w="2160"/>
-        <w:gridCol w:w="2160"/>
+        <w:gridCol w:w="1170"/>
+        <w:gridCol w:w="1995"/>
+        <w:gridCol w:w="1995"/>
+        <w:gridCol w:w="1995"/>
       </w:tblGrid>
       <w:tr>
         <w:trPr>
@@ -78,7 +258,7 @@
         </w:trPr>
         <w:tc>
           <w:tcPr>
-            <w:tcW w:w="2160" w:type="dxa"/>
+            <w:tcW w:w="1170" w:type="dxa"/>
             <w:shd w:val="clear" w:color="auto" w:fill="auto"/>
             <w:tcMar>
               <w:top w:w="28" w:type="dxa"/>
@@ -101,7 +281,7 @@
         </w:tc>
         <w:tc>
           <w:tcPr>
-            <w:tcW w:w="2160" w:type="dxa"/>
+            <w:tcW w:w="1995" w:type="dxa"/>
             <w:shd w:val="clear" w:color="auto" w:fill="auto"/>
             <w:tcMar>
               <w:top w:w="28" w:type="dxa"/>
@@ -124,7 +304,7 @@
         </w:tc>
         <w:tc>
           <w:tcPr>
-            <w:tcW w:w="2160" w:type="dxa"/>
+            <w:tcW w:w="1995" w:type="dxa"/>
             <w:vAlign w:val="center"/>
           </w:tcPr>
           <w:p>
@@ -140,7 +320,7 @@
         </w:tc>
         <w:tc>
           <w:tcPr>
-            <w:tcW w:w="2160" w:type="dxa"/>
+            <w:tcW w:w="1995" w:type="dxa"/>
             <w:vAlign w:val="center"/>
           </w:tcPr>
           <w:p>
@@ -161,7 +341,7 @@
         </w:trPr>
         <w:tc>
           <w:tcPr>
-            <w:tcW w:w="2160" w:type="dxa"/>
+            <w:tcW w:w="1170" w:type="dxa"/>
             <w:shd w:val="clear" w:color="auto" w:fill="auto"/>
             <w:tcMar>
               <w:top w:w="28" w:type="dxa"/>
@@ -183,38 +363,38 @@
         </w:tc>
         <w:tc>
           <w:tcPr>
-            <w:tcW w:w="2160" w:type="dxa"/>
-            <w:shd w:val="clear" w:color="auto" w:fill="auto"/>
-            <w:tcMar>
-              <w:top w:w="28" w:type="dxa"/>
-              <w:left w:w="28" w:type="dxa"/>
-              <w:bottom w:w="28" w:type="dxa"/>
-              <w:right w:w="28" w:type="dxa"/>
-            </w:tcMar>
-          </w:tcPr>
-          <w:p>
-            <w:pPr>
-              <w:widowControl w:val="0"/>
-              <w:spacing w:line="240" w:lineRule="auto"/>
-              <w:jc w:val="center"/>
-            </w:pPr>
-          </w:p>
-        </w:tc>
-        <w:tc>
-          <w:tcPr>
-            <w:tcW w:w="2160" w:type="dxa"/>
-          </w:tcPr>
-          <w:p>
-            <w:pPr>
-              <w:widowControl w:val="0"/>
-              <w:spacing w:line="240" w:lineRule="auto"/>
-              <w:jc w:val="center"/>
-            </w:pPr>
-          </w:p>
-        </w:tc>
-        <w:tc>
-          <w:tcPr>
-            <w:tcW w:w="2160" w:type="dxa"/>
+            <w:tcW w:w="1995" w:type="dxa"/>
+            <w:shd w:val="clear" w:color="auto" w:fill="auto"/>
+            <w:tcMar>
+              <w:top w:w="28" w:type="dxa"/>
+              <w:left w:w="28" w:type="dxa"/>
+              <w:bottom w:w="28" w:type="dxa"/>
+              <w:right w:w="28" w:type="dxa"/>
+            </w:tcMar>
+          </w:tcPr>
+          <w:p>
+            <w:pPr>
+              <w:widowControl w:val="0"/>
+              <w:spacing w:line="240" w:lineRule="auto"/>
+              <w:jc w:val="center"/>
+            </w:pPr>
+          </w:p>
+        </w:tc>
+        <w:tc>
+          <w:tcPr>
+            <w:tcW w:w="1995" w:type="dxa"/>
+          </w:tcPr>
+          <w:p>
+            <w:pPr>
+              <w:widowControl w:val="0"/>
+              <w:spacing w:line="240" w:lineRule="auto"/>
+              <w:jc w:val="center"/>
+            </w:pPr>
+          </w:p>
+        </w:tc>
+        <w:tc>
+          <w:tcPr>
+            <w:tcW w:w="1995" w:type="dxa"/>
           </w:tcPr>
           <w:p>
             <w:pPr>
@@ -231,7 +411,7 @@
         </w:trPr>
         <w:tc>
           <w:tcPr>
-            <w:tcW w:w="2160" w:type="dxa"/>
+            <w:tcW w:w="1170" w:type="dxa"/>
             <w:shd w:val="clear" w:color="auto" w:fill="auto"/>
             <w:tcMar>
               <w:top w:w="28" w:type="dxa"/>
@@ -253,38 +433,38 @@
         </w:tc>
         <w:tc>
           <w:tcPr>
-            <w:tcW w:w="2160" w:type="dxa"/>
-            <w:shd w:val="clear" w:color="auto" w:fill="auto"/>
-            <w:tcMar>
-              <w:top w:w="28" w:type="dxa"/>
-              <w:left w:w="28" w:type="dxa"/>
-              <w:bottom w:w="28" w:type="dxa"/>
-              <w:right w:w="28" w:type="dxa"/>
-            </w:tcMar>
-          </w:tcPr>
-          <w:p>
-            <w:pPr>
-              <w:widowControl w:val="0"/>
-              <w:spacing w:line="240" w:lineRule="auto"/>
-              <w:jc w:val="center"/>
-            </w:pPr>
-          </w:p>
-        </w:tc>
-        <w:tc>
-          <w:tcPr>
-            <w:tcW w:w="2160" w:type="dxa"/>
-          </w:tcPr>
-          <w:p>
-            <w:pPr>
-              <w:widowControl w:val="0"/>
-              <w:spacing w:line="240" w:lineRule="auto"/>
-              <w:jc w:val="center"/>
-            </w:pPr>
-          </w:p>
-        </w:tc>
-        <w:tc>
-          <w:tcPr>
-            <w:tcW w:w="2160" w:type="dxa"/>
+            <w:tcW w:w="1995" w:type="dxa"/>
+            <w:shd w:val="clear" w:color="auto" w:fill="auto"/>
+            <w:tcMar>
+              <w:top w:w="28" w:type="dxa"/>
+              <w:left w:w="28" w:type="dxa"/>
+              <w:bottom w:w="28" w:type="dxa"/>
+              <w:right w:w="28" w:type="dxa"/>
+            </w:tcMar>
+          </w:tcPr>
+          <w:p>
+            <w:pPr>
+              <w:widowControl w:val="0"/>
+              <w:spacing w:line="240" w:lineRule="auto"/>
+              <w:jc w:val="center"/>
+            </w:pPr>
+          </w:p>
+        </w:tc>
+        <w:tc>
+          <w:tcPr>
+            <w:tcW w:w="1995" w:type="dxa"/>
+          </w:tcPr>
+          <w:p>
+            <w:pPr>
+              <w:widowControl w:val="0"/>
+              <w:spacing w:line="240" w:lineRule="auto"/>
+              <w:jc w:val="center"/>
+            </w:pPr>
+          </w:p>
+        </w:tc>
+        <w:tc>
+          <w:tcPr>
+            <w:tcW w:w="1995" w:type="dxa"/>
           </w:tcPr>
           <w:p>
             <w:pPr>
@@ -301,7 +481,7 @@
         </w:trPr>
         <w:tc>
           <w:tcPr>
-            <w:tcW w:w="2160" w:type="dxa"/>
+            <w:tcW w:w="1170" w:type="dxa"/>
             <w:shd w:val="clear" w:color="auto" w:fill="auto"/>
             <w:tcMar>
               <w:top w:w="28" w:type="dxa"/>
@@ -323,38 +503,38 @@
         </w:tc>
         <w:tc>
           <w:tcPr>
-            <w:tcW w:w="2160" w:type="dxa"/>
-            <w:shd w:val="clear" w:color="auto" w:fill="auto"/>
-            <w:tcMar>
-              <w:top w:w="28" w:type="dxa"/>
-              <w:left w:w="28" w:type="dxa"/>
-              <w:bottom w:w="28" w:type="dxa"/>
-              <w:right w:w="28" w:type="dxa"/>
-            </w:tcMar>
-          </w:tcPr>
-          <w:p>
-            <w:pPr>
-              <w:widowControl w:val="0"/>
-              <w:spacing w:line="240" w:lineRule="auto"/>
-              <w:jc w:val="center"/>
-            </w:pPr>
-          </w:p>
-        </w:tc>
-        <w:tc>
-          <w:tcPr>
-            <w:tcW w:w="2160" w:type="dxa"/>
-          </w:tcPr>
-          <w:p>
-            <w:pPr>
-              <w:widowControl w:val="0"/>
-              <w:spacing w:line="240" w:lineRule="auto"/>
-              <w:jc w:val="center"/>
-            </w:pPr>
-          </w:p>
-        </w:tc>
-        <w:tc>
-          <w:tcPr>
-            <w:tcW w:w="2160" w:type="dxa"/>
+            <w:tcW w:w="1995" w:type="dxa"/>
+            <w:shd w:val="clear" w:color="auto" w:fill="auto"/>
+            <w:tcMar>
+              <w:top w:w="28" w:type="dxa"/>
+              <w:left w:w="28" w:type="dxa"/>
+              <w:bottom w:w="28" w:type="dxa"/>
+              <w:right w:w="28" w:type="dxa"/>
+            </w:tcMar>
+          </w:tcPr>
+          <w:p>
+            <w:pPr>
+              <w:widowControl w:val="0"/>
+              <w:spacing w:line="240" w:lineRule="auto"/>
+              <w:jc w:val="center"/>
+            </w:pPr>
+          </w:p>
+        </w:tc>
+        <w:tc>
+          <w:tcPr>
+            <w:tcW w:w="1995" w:type="dxa"/>
+          </w:tcPr>
+          <w:p>
+            <w:pPr>
+              <w:widowControl w:val="0"/>
+              <w:spacing w:line="240" w:lineRule="auto"/>
+              <w:jc w:val="center"/>
+            </w:pPr>
+          </w:p>
+        </w:tc>
+        <w:tc>
+          <w:tcPr>
+            <w:tcW w:w="1995" w:type="dxa"/>
           </w:tcPr>
           <w:p>
             <w:pPr>
@@ -371,7 +551,7 @@
         </w:trPr>
         <w:tc>
           <w:tcPr>
-            <w:tcW w:w="2160" w:type="dxa"/>
+            <w:tcW w:w="1170" w:type="dxa"/>
             <w:shd w:val="clear" w:color="auto" w:fill="auto"/>
             <w:tcMar>
               <w:top w:w="28" w:type="dxa"/>
@@ -393,38 +573,38 @@
         </w:tc>
         <w:tc>
           <w:tcPr>
-            <w:tcW w:w="2160" w:type="dxa"/>
-            <w:shd w:val="clear" w:color="auto" w:fill="auto"/>
-            <w:tcMar>
-              <w:top w:w="28" w:type="dxa"/>
-              <w:left w:w="28" w:type="dxa"/>
-              <w:bottom w:w="28" w:type="dxa"/>
-              <w:right w:w="28" w:type="dxa"/>
-            </w:tcMar>
-          </w:tcPr>
-          <w:p>
-            <w:pPr>
-              <w:widowControl w:val="0"/>
-              <w:spacing w:line="240" w:lineRule="auto"/>
-              <w:jc w:val="center"/>
-            </w:pPr>
-          </w:p>
-        </w:tc>
-        <w:tc>
-          <w:tcPr>
-            <w:tcW w:w="2160" w:type="dxa"/>
-          </w:tcPr>
-          <w:p>
-            <w:pPr>
-              <w:widowControl w:val="0"/>
-              <w:spacing w:line="240" w:lineRule="auto"/>
-              <w:jc w:val="center"/>
-            </w:pPr>
-          </w:p>
-        </w:tc>
-        <w:tc>
-          <w:tcPr>
-            <w:tcW w:w="2160" w:type="dxa"/>
+            <w:tcW w:w="1995" w:type="dxa"/>
+            <w:shd w:val="clear" w:color="auto" w:fill="auto"/>
+            <w:tcMar>
+              <w:top w:w="28" w:type="dxa"/>
+              <w:left w:w="28" w:type="dxa"/>
+              <w:bottom w:w="28" w:type="dxa"/>
+              <w:right w:w="28" w:type="dxa"/>
+            </w:tcMar>
+          </w:tcPr>
+          <w:p>
+            <w:pPr>
+              <w:widowControl w:val="0"/>
+              <w:spacing w:line="240" w:lineRule="auto"/>
+              <w:jc w:val="center"/>
+            </w:pPr>
+          </w:p>
+        </w:tc>
+        <w:tc>
+          <w:tcPr>
+            <w:tcW w:w="1995" w:type="dxa"/>
+          </w:tcPr>
+          <w:p>
+            <w:pPr>
+              <w:widowControl w:val="0"/>
+              <w:spacing w:line="240" w:lineRule="auto"/>
+              <w:jc w:val="center"/>
+            </w:pPr>
+          </w:p>
+        </w:tc>
+        <w:tc>
+          <w:tcPr>
+            <w:tcW w:w="1995" w:type="dxa"/>
           </w:tcPr>
           <w:p>
             <w:pPr>
@@ -441,7 +621,7 @@
         </w:trPr>
         <w:tc>
           <w:tcPr>
-            <w:tcW w:w="2160" w:type="dxa"/>
+            <w:tcW w:w="1170" w:type="dxa"/>
             <w:shd w:val="clear" w:color="auto" w:fill="auto"/>
             <w:tcMar>
               <w:top w:w="28" w:type="dxa"/>
@@ -459,44 +639,42 @@
             <w:r>
               <w:t>1</w:t>
             </w:r>
-            <w:bookmarkStart w:id="0" w:name="_GoBack"/>
-            <w:bookmarkEnd w:id="0"/>
-          </w:p>
-        </w:tc>
-        <w:tc>
-          <w:tcPr>
-            <w:tcW w:w="2160" w:type="dxa"/>
-            <w:shd w:val="clear" w:color="auto" w:fill="auto"/>
-            <w:tcMar>
-              <w:top w:w="28" w:type="dxa"/>
-              <w:left w:w="28" w:type="dxa"/>
-              <w:bottom w:w="28" w:type="dxa"/>
-              <w:right w:w="28" w:type="dxa"/>
-            </w:tcMar>
-          </w:tcPr>
-          <w:p>
-            <w:pPr>
-              <w:widowControl w:val="0"/>
-              <w:spacing w:line="240" w:lineRule="auto"/>
-              <w:jc w:val="center"/>
-            </w:pPr>
-          </w:p>
-        </w:tc>
-        <w:tc>
-          <w:tcPr>
-            <w:tcW w:w="2160" w:type="dxa"/>
-          </w:tcPr>
-          <w:p>
-            <w:pPr>
-              <w:widowControl w:val="0"/>
-              <w:spacing w:line="240" w:lineRule="auto"/>
-              <w:jc w:val="center"/>
-            </w:pPr>
-          </w:p>
-        </w:tc>
-        <w:tc>
-          <w:tcPr>
-            <w:tcW w:w="2160" w:type="dxa"/>
+          </w:p>
+        </w:tc>
+        <w:tc>
+          <w:tcPr>
+            <w:tcW w:w="1995" w:type="dxa"/>
+            <w:shd w:val="clear" w:color="auto" w:fill="auto"/>
+            <w:tcMar>
+              <w:top w:w="28" w:type="dxa"/>
+              <w:left w:w="28" w:type="dxa"/>
+              <w:bottom w:w="28" w:type="dxa"/>
+              <w:right w:w="28" w:type="dxa"/>
+            </w:tcMar>
+          </w:tcPr>
+          <w:p>
+            <w:pPr>
+              <w:widowControl w:val="0"/>
+              <w:spacing w:line="240" w:lineRule="auto"/>
+              <w:jc w:val="center"/>
+            </w:pPr>
+          </w:p>
+        </w:tc>
+        <w:tc>
+          <w:tcPr>
+            <w:tcW w:w="1995" w:type="dxa"/>
+          </w:tcPr>
+          <w:p>
+            <w:pPr>
+              <w:widowControl w:val="0"/>
+              <w:spacing w:line="240" w:lineRule="auto"/>
+              <w:jc w:val="center"/>
+            </w:pPr>
+          </w:p>
+        </w:tc>
+        <w:tc>
+          <w:tcPr>
+            <w:tcW w:w="1995" w:type="dxa"/>
           </w:tcPr>
           <w:p>
             <w:pPr>
@@ -514,18 +692,50 @@
         <w:spacing w:line="240" w:lineRule="auto"/>
       </w:pPr>
     </w:p>
-    <w:p/>
     <w:p>
       <w:pPr>
         <w:pStyle w:val="ListParagraph"/>
+        <w:widowControl w:val="0"/>
+        <w:numPr>
+          <w:ilvl w:val="1"/>
+          <w:numId w:val="3"/>
+        </w:numPr>
+        <w:spacing w:line="240" w:lineRule="auto"/>
+      </w:pPr>
+      <w:r>
+        <w:t>Is the potentiometer linear or logarithmic?</w:t>
+      </w:r>
+      <w:r>
+        <w:br/>
+      </w:r>
+      <w:r>
+        <w:br/>
+      </w:r>
+    </w:p>
+    <w:p>
+      <w:pPr>
+        <w:pStyle w:val="ListParagraph"/>
+        <w:widowControl w:val="0"/>
         <w:numPr>
           <w:ilvl w:val="0"/>
-          <w:numId w:val="2"/>
+          <w:numId w:val="3"/>
         </w:numPr>
-        <w:ind w:left="360"/>
-      </w:pPr>
-      <w:r>
-        <w:t>Repeat with the DIY potentiometer made with pencil lead or a several feet of nichrome wire</w:t>
+        <w:spacing w:line="240" w:lineRule="auto"/>
+      </w:pPr>
+      <w:r>
+        <w:t>Measure the resistances corresponding to the positions in the table below with</w:t>
+      </w:r>
+      <w:r>
+        <w:t xml:space="preserve"> the DIY potentiometer made with </w:t>
+      </w:r>
+      <w:r>
+        <w:t xml:space="preserve">a </w:t>
+      </w:r>
+      <w:r>
+        <w:t>pencil lead or</w:t>
+      </w:r>
+      <w:r>
+        <w:t xml:space="preserve"> several feet of nichrome wire</w:t>
       </w:r>
     </w:p>
     <w:p>
@@ -842,28 +1052,33 @@
     </w:p>
     <w:p>
       <w:pPr>
-        <w:widowControl w:val="0"/>
-        <w:spacing w:line="240" w:lineRule="auto"/>
-      </w:pPr>
-    </w:p>
-    <w:p>
-      <w:pPr>
         <w:pStyle w:val="ListParagraph"/>
         <w:numPr>
           <w:ilvl w:val="0"/>
-          <w:numId w:val="2"/>
+          <w:numId w:val="3"/>
         </w:numPr>
-        <w:ind w:left="360"/>
-      </w:pPr>
-      <w:r>
-        <w:t>Shine a flashlight on the photoresistor and record the distance to the light versus the resistance.</w:t>
+      </w:pPr>
+      <w:r>
+        <w:t xml:space="preserve">Shine a flashlight on </w:t>
+      </w:r>
+      <w:r>
+        <w:t>a</w:t>
+      </w:r>
+      <w:r>
+        <w:t xml:space="preserve"> photo</w:t>
+      </w:r>
+      <w:r>
+        <w:t>-</w:t>
+      </w:r>
+      <w:r>
+        <w:t>resistor and record the distance to the light versus the resistance.</w:t>
       </w:r>
     </w:p>
     <w:p/>
     <w:tbl>
       <w:tblPr>
         <w:tblStyle w:val="a2"/>
-        <w:tblW w:w="8010" w:type="dxa"/>
+        <w:tblW w:w="3810" w:type="dxa"/>
         <w:jc w:val="center"/>
         <w:tblBorders>
           <w:top w:val="single" w:sz="8" w:space="0" w:color="000000"/>
@@ -879,8 +1094,6 @@
       <w:tblGrid>
         <w:gridCol w:w="1710"/>
         <w:gridCol w:w="2100"/>
-        <w:gridCol w:w="2100"/>
-        <w:gridCol w:w="2100"/>
       </w:tblGrid>
       <w:tr>
         <w:trPr>
@@ -932,38 +1145,6 @@
             </w:r>
           </w:p>
         </w:tc>
-        <w:tc>
-          <w:tcPr>
-            <w:tcW w:w="2100" w:type="dxa"/>
-            <w:vAlign w:val="center"/>
-          </w:tcPr>
-          <w:p>
-            <w:pPr>
-              <w:widowControl w:val="0"/>
-              <w:spacing w:line="240" w:lineRule="auto"/>
-              <w:jc w:val="center"/>
-            </w:pPr>
-            <w:r>
-              <w:t>Calculated Current</w:t>
-            </w:r>
-          </w:p>
-        </w:tc>
-        <w:tc>
-          <w:tcPr>
-            <w:tcW w:w="2100" w:type="dxa"/>
-            <w:vAlign w:val="center"/>
-          </w:tcPr>
-          <w:p>
-            <w:pPr>
-              <w:widowControl w:val="0"/>
-              <w:spacing w:line="240" w:lineRule="auto"/>
-              <w:jc w:val="center"/>
-            </w:pPr>
-            <w:r>
-              <w:t>Measured Current</w:t>
-            </w:r>
-          </w:p>
-        </w:tc>
       </w:tr>
       <w:tr>
         <w:trPr>
@@ -1006,28 +1187,6 @@
             </w:pPr>
           </w:p>
         </w:tc>
-        <w:tc>
-          <w:tcPr>
-            <w:tcW w:w="2100" w:type="dxa"/>
-          </w:tcPr>
-          <w:p>
-            <w:pPr>
-              <w:widowControl w:val="0"/>
-              <w:spacing w:line="240" w:lineRule="auto"/>
-            </w:pPr>
-          </w:p>
-        </w:tc>
-        <w:tc>
-          <w:tcPr>
-            <w:tcW w:w="2100" w:type="dxa"/>
-          </w:tcPr>
-          <w:p>
-            <w:pPr>
-              <w:widowControl w:val="0"/>
-              <w:spacing w:line="240" w:lineRule="auto"/>
-            </w:pPr>
-          </w:p>
-        </w:tc>
       </w:tr>
       <w:tr>
         <w:trPr>
@@ -1070,28 +1229,6 @@
             </w:pPr>
           </w:p>
         </w:tc>
-        <w:tc>
-          <w:tcPr>
-            <w:tcW w:w="2100" w:type="dxa"/>
-          </w:tcPr>
-          <w:p>
-            <w:pPr>
-              <w:widowControl w:val="0"/>
-              <w:spacing w:line="240" w:lineRule="auto"/>
-            </w:pPr>
-          </w:p>
-        </w:tc>
-        <w:tc>
-          <w:tcPr>
-            <w:tcW w:w="2100" w:type="dxa"/>
-          </w:tcPr>
-          <w:p>
-            <w:pPr>
-              <w:widowControl w:val="0"/>
-              <w:spacing w:line="240" w:lineRule="auto"/>
-            </w:pPr>
-          </w:p>
-        </w:tc>
       </w:tr>
       <w:tr>
         <w:trPr>
@@ -1134,28 +1271,6 @@
             </w:pPr>
           </w:p>
         </w:tc>
-        <w:tc>
-          <w:tcPr>
-            <w:tcW w:w="2100" w:type="dxa"/>
-          </w:tcPr>
-          <w:p>
-            <w:pPr>
-              <w:widowControl w:val="0"/>
-              <w:spacing w:line="240" w:lineRule="auto"/>
-            </w:pPr>
-          </w:p>
-        </w:tc>
-        <w:tc>
-          <w:tcPr>
-            <w:tcW w:w="2100" w:type="dxa"/>
-          </w:tcPr>
-          <w:p>
-            <w:pPr>
-              <w:widowControl w:val="0"/>
-              <w:spacing w:line="240" w:lineRule="auto"/>
-            </w:pPr>
-          </w:p>
-        </w:tc>
       </w:tr>
       <w:tr>
         <w:trPr>
@@ -1198,28 +1313,6 @@
             </w:pPr>
           </w:p>
         </w:tc>
-        <w:tc>
-          <w:tcPr>
-            <w:tcW w:w="2100" w:type="dxa"/>
-          </w:tcPr>
-          <w:p>
-            <w:pPr>
-              <w:widowControl w:val="0"/>
-              <w:spacing w:line="240" w:lineRule="auto"/>
-            </w:pPr>
-          </w:p>
-        </w:tc>
-        <w:tc>
-          <w:tcPr>
-            <w:tcW w:w="2100" w:type="dxa"/>
-          </w:tcPr>
-          <w:p>
-            <w:pPr>
-              <w:widowControl w:val="0"/>
-              <w:spacing w:line="240" w:lineRule="auto"/>
-            </w:pPr>
-          </w:p>
-        </w:tc>
       </w:tr>
       <w:tr>
         <w:trPr>
@@ -1262,31 +1355,19 @@
             </w:pPr>
           </w:p>
         </w:tc>
-        <w:tc>
-          <w:tcPr>
-            <w:tcW w:w="2100" w:type="dxa"/>
-          </w:tcPr>
-          <w:p>
-            <w:pPr>
-              <w:widowControl w:val="0"/>
-              <w:spacing w:line="240" w:lineRule="auto"/>
-            </w:pPr>
-          </w:p>
-        </w:tc>
-        <w:tc>
-          <w:tcPr>
-            <w:tcW w:w="2100" w:type="dxa"/>
-          </w:tcPr>
-          <w:p>
-            <w:pPr>
-              <w:widowControl w:val="0"/>
-              <w:spacing w:line="240" w:lineRule="auto"/>
-            </w:pPr>
-          </w:p>
-        </w:tc>
       </w:tr>
     </w:tbl>
-    <w:p/>
+    <w:p>
+      <w:pPr>
+        <w:keepNext/>
+        <w:keepLines/>
+      </w:pPr>
+    </w:p>
+    <w:p>
+      <w:r>
+        <w:br w:type="page"/>
+      </w:r>
+    </w:p>
     <w:p>
       <w:pPr>
         <w:pStyle w:val="ListParagraph"/>
@@ -1294,13 +1375,12 @@
         <w:keepLines/>
         <w:numPr>
           <w:ilvl w:val="0"/>
-          <w:numId w:val="2"/>
+          <w:numId w:val="3"/>
         </w:numPr>
-        <w:ind w:left="360"/>
       </w:pPr>
       <w:r>
         <w:lastRenderedPageBreak/>
-        <w:t>Thermistor measurements</w:t>
+        <w:t>Heat up or cool down a thermistor using your breath, a hair dryer or some ice.  Record your method, the temperature and the corresponding resistance in the table below.</w:t>
       </w:r>
     </w:p>
     <w:p/>
@@ -1687,6 +1767,10 @@
     <w:pPr>
       <w:pStyle w:val="Footer"/>
       <w:jc w:val="right"/>
+      <w:rPr>
+        <w:sz w:val="20"/>
+        <w:szCs w:val="20"/>
+      </w:rPr>
     </w:pPr>
     <w:sdt>
       <w:sdtPr>
@@ -1699,6 +1783,7 @@
           <w:docPartUnique/>
         </w:docPartObj>
       </w:sdtPr>
+      <w:sdtEndPr/>
       <w:sdtContent>
         <w:r>
           <w:fldChar w:fldCharType="begin"/>
@@ -1713,7 +1798,7 @@
           <w:rPr>
             <w:noProof/>
           </w:rPr>
-          <w:t>2</w:t>
+          <w:t>1</w:t>
         </w:r>
         <w:r>
           <w:rPr>
@@ -1736,15 +1821,99 @@
       <w:tab/>
     </w:r>
     <w:r>
-      <w:t xml:space="preserve">Created by </w:t>
+      <w:rPr>
+        <w:sz w:val="20"/>
+        <w:szCs w:val="20"/>
+      </w:rPr>
+      <w:t>Created by Babak Aryan,</w:t>
     </w:r>
-    <w:proofErr w:type="spellStart"/>
+  </w:p>
+  <w:p>
+    <w:pPr>
+      <w:pStyle w:val="Footer"/>
+      <w:tabs>
+        <w:tab w:val="clear" w:pos="4680"/>
+      </w:tabs>
+      <w:rPr>
+        <w:sz w:val="20"/>
+        <w:szCs w:val="20"/>
+      </w:rPr>
+    </w:pPr>
     <w:r>
-      <w:t>Babak</w:t>
+      <w:rPr>
+        <w:noProof/>
+        <w:lang w:val="en-US"/>
+      </w:rPr>
+      <w:drawing>
+        <wp:anchor distT="0" distB="0" distL="114300" distR="114300" simplePos="0" relativeHeight="251659264" behindDoc="0" locked="0" layoutInCell="1" allowOverlap="1" wp14:anchorId="549E62AC" wp14:editId="5B3C43EA">
+          <wp:simplePos x="0" y="0"/>
+          <wp:positionH relativeFrom="column">
+            <wp:posOffset>0</wp:posOffset>
+          </wp:positionH>
+          <wp:positionV relativeFrom="paragraph">
+            <wp:posOffset>68237</wp:posOffset>
+          </wp:positionV>
+          <wp:extent cx="786384" cy="274320"/>
+          <wp:effectExtent l="0" t="0" r="0" b="0"/>
+          <wp:wrapNone/>
+          <wp:docPr id="2" name="Picture 2" descr="CC-BY-NC-SA icon"/>
+          <wp:cNvGraphicFramePr>
+            <a:graphicFrameLocks xmlns:a="http://schemas.openxmlformats.org/drawingml/2006/main" noChangeAspect="1"/>
+          </wp:cNvGraphicFramePr>
+          <a:graphic xmlns:a="http://schemas.openxmlformats.org/drawingml/2006/main">
+            <a:graphicData uri="http://schemas.openxmlformats.org/drawingml/2006/picture">
+              <pic:pic xmlns:pic="http://schemas.openxmlformats.org/drawingml/2006/picture">
+                <pic:nvPicPr>
+                  <pic:cNvPr id="0" name="Picture 1" descr="CC-BY-NC-SA icon"/>
+                  <pic:cNvPicPr>
+                    <a:picLocks noChangeAspect="1" noChangeArrowheads="1"/>
+                  </pic:cNvPicPr>
+                </pic:nvPicPr>
+                <pic:blipFill>
+                  <a:blip r:embed="rId1" cstate="print">
+                    <a:extLst>
+                      <a:ext uri="{28A0092B-C50C-407E-A947-70E740481C1C}">
+                        <a14:useLocalDpi xmlns:a14="http://schemas.microsoft.com/office/drawing/2010/main" val="0"/>
+                      </a:ext>
+                    </a:extLst>
+                  </a:blip>
+                  <a:srcRect/>
+                  <a:stretch>
+                    <a:fillRect/>
+                  </a:stretch>
+                </pic:blipFill>
+                <pic:spPr bwMode="auto">
+                  <a:xfrm>
+                    <a:off x="0" y="0"/>
+                    <a:ext cx="786384" cy="274320"/>
+                  </a:xfrm>
+                  <a:prstGeom prst="rect">
+                    <a:avLst/>
+                  </a:prstGeom>
+                  <a:noFill/>
+                  <a:ln>
+                    <a:noFill/>
+                  </a:ln>
+                </pic:spPr>
+              </pic:pic>
+            </a:graphicData>
+          </a:graphic>
+          <wp14:sizeRelH relativeFrom="page">
+            <wp14:pctWidth>0</wp14:pctWidth>
+          </wp14:sizeRelH>
+          <wp14:sizeRelV relativeFrom="page">
+            <wp14:pctHeight>0</wp14:pctHeight>
+          </wp14:sizeRelV>
+        </wp:anchor>
+      </w:drawing>
     </w:r>
-    <w:proofErr w:type="spellEnd"/>
     <w:r>
-      <w:t xml:space="preserve"> Aryan,</w:t>
+      <w:rPr>
+        <w:sz w:val="20"/>
+        <w:szCs w:val="20"/>
+      </w:rPr>
+      <w:tab/>
+      <w:t>Copyright 2018 under the terms of a Creative Commons License</w:t>
     </w:r>
   </w:p>
   <w:p>
@@ -1753,13 +1922,13 @@
       <w:jc w:val="right"/>
     </w:pPr>
     <w:r>
-      <w:t>Copyright 2018 under the terms of a Creative Commons License</w:t>
+      <w:rPr>
+        <w:sz w:val="20"/>
+        <w:szCs w:val="20"/>
+      </w:rPr>
+      <w:tab/>
+      <w:t>This work is freely redistributable for non-commercial use, share-alike with attribution</w:t>
     </w:r>
-  </w:p>
-  <w:p>
-    <w:pPr>
-      <w:pStyle w:val="Footer"/>
-    </w:pPr>
   </w:p>
 </w:ftr>
 </file>
@@ -1915,6 +2084,178 @@
     </w:lvl>
   </w:abstractNum>
   <w:abstractNum w:abstractNumId="1">
+    <w:nsid w:val="5DAC539F"/>
+    <w:multiLevelType w:val="hybridMultilevel"/>
+    <w:tmpl w:val="C87CC8E6"/>
+    <w:lvl w:ilvl="0" w:tplc="0409000F">
+      <w:start w:val="1"/>
+      <w:numFmt w:val="decimal"/>
+      <w:lvlText w:val="%1."/>
+      <w:lvlJc w:val="left"/>
+      <w:pPr>
+        <w:ind w:left="720" w:hanging="360"/>
+      </w:pPr>
+    </w:lvl>
+    <w:lvl w:ilvl="1" w:tplc="04090019">
+      <w:start w:val="1"/>
+      <w:numFmt w:val="lowerLetter"/>
+      <w:lvlText w:val="%2."/>
+      <w:lvlJc w:val="left"/>
+      <w:pPr>
+        <w:ind w:left="1440" w:hanging="360"/>
+      </w:pPr>
+    </w:lvl>
+    <w:lvl w:ilvl="2" w:tplc="0409001B" w:tentative="1">
+      <w:start w:val="1"/>
+      <w:numFmt w:val="lowerRoman"/>
+      <w:lvlText w:val="%3."/>
+      <w:lvlJc w:val="right"/>
+      <w:pPr>
+        <w:ind w:left="2160" w:hanging="180"/>
+      </w:pPr>
+    </w:lvl>
+    <w:lvl w:ilvl="3" w:tplc="0409000F" w:tentative="1">
+      <w:start w:val="1"/>
+      <w:numFmt w:val="decimal"/>
+      <w:lvlText w:val="%4."/>
+      <w:lvlJc w:val="left"/>
+      <w:pPr>
+        <w:ind w:left="2880" w:hanging="360"/>
+      </w:pPr>
+    </w:lvl>
+    <w:lvl w:ilvl="4" w:tplc="04090019" w:tentative="1">
+      <w:start w:val="1"/>
+      <w:numFmt w:val="lowerLetter"/>
+      <w:lvlText w:val="%5."/>
+      <w:lvlJc w:val="left"/>
+      <w:pPr>
+        <w:ind w:left="3600" w:hanging="360"/>
+      </w:pPr>
+    </w:lvl>
+    <w:lvl w:ilvl="5" w:tplc="0409001B" w:tentative="1">
+      <w:start w:val="1"/>
+      <w:numFmt w:val="lowerRoman"/>
+      <w:lvlText w:val="%6."/>
+      <w:lvlJc w:val="right"/>
+      <w:pPr>
+        <w:ind w:left="4320" w:hanging="180"/>
+      </w:pPr>
+    </w:lvl>
+    <w:lvl w:ilvl="6" w:tplc="0409000F" w:tentative="1">
+      <w:start w:val="1"/>
+      <w:numFmt w:val="decimal"/>
+      <w:lvlText w:val="%7."/>
+      <w:lvlJc w:val="left"/>
+      <w:pPr>
+        <w:ind w:left="5040" w:hanging="360"/>
+      </w:pPr>
+    </w:lvl>
+    <w:lvl w:ilvl="7" w:tplc="04090019" w:tentative="1">
+      <w:start w:val="1"/>
+      <w:numFmt w:val="lowerLetter"/>
+      <w:lvlText w:val="%8."/>
+      <w:lvlJc w:val="left"/>
+      <w:pPr>
+        <w:ind w:left="5760" w:hanging="360"/>
+      </w:pPr>
+    </w:lvl>
+    <w:lvl w:ilvl="8" w:tplc="0409001B" w:tentative="1">
+      <w:start w:val="1"/>
+      <w:numFmt w:val="lowerRoman"/>
+      <w:lvlText w:val="%9."/>
+      <w:lvlJc w:val="right"/>
+      <w:pPr>
+        <w:ind w:left="6480" w:hanging="180"/>
+      </w:pPr>
+    </w:lvl>
+  </w:abstractNum>
+  <w:abstractNum w:abstractNumId="2">
+    <w:nsid w:val="690D6F8F"/>
+    <w:multiLevelType w:val="hybridMultilevel"/>
+    <w:tmpl w:val="42422A4A"/>
+    <w:lvl w:ilvl="0" w:tplc="0409000F">
+      <w:start w:val="1"/>
+      <w:numFmt w:val="decimal"/>
+      <w:lvlText w:val="%1."/>
+      <w:lvlJc w:val="left"/>
+      <w:pPr>
+        <w:ind w:left="720" w:hanging="360"/>
+      </w:pPr>
+    </w:lvl>
+    <w:lvl w:ilvl="1" w:tplc="04090019" w:tentative="1">
+      <w:start w:val="1"/>
+      <w:numFmt w:val="lowerLetter"/>
+      <w:lvlText w:val="%2."/>
+      <w:lvlJc w:val="left"/>
+      <w:pPr>
+        <w:ind w:left="1440" w:hanging="360"/>
+      </w:pPr>
+    </w:lvl>
+    <w:lvl w:ilvl="2" w:tplc="0409001B" w:tentative="1">
+      <w:start w:val="1"/>
+      <w:numFmt w:val="lowerRoman"/>
+      <w:lvlText w:val="%3."/>
+      <w:lvlJc w:val="right"/>
+      <w:pPr>
+        <w:ind w:left="2160" w:hanging="180"/>
+      </w:pPr>
+    </w:lvl>
+    <w:lvl w:ilvl="3" w:tplc="0409000F" w:tentative="1">
+      <w:start w:val="1"/>
+      <w:numFmt w:val="decimal"/>
+      <w:lvlText w:val="%4."/>
+      <w:lvlJc w:val="left"/>
+      <w:pPr>
+        <w:ind w:left="2880" w:hanging="360"/>
+      </w:pPr>
+    </w:lvl>
+    <w:lvl w:ilvl="4" w:tplc="04090019" w:tentative="1">
+      <w:start w:val="1"/>
+      <w:numFmt w:val="lowerLetter"/>
+      <w:lvlText w:val="%5."/>
+      <w:lvlJc w:val="left"/>
+      <w:pPr>
+        <w:ind w:left="3600" w:hanging="360"/>
+      </w:pPr>
+    </w:lvl>
+    <w:lvl w:ilvl="5" w:tplc="0409001B" w:tentative="1">
+      <w:start w:val="1"/>
+      <w:numFmt w:val="lowerRoman"/>
+      <w:lvlText w:val="%6."/>
+      <w:lvlJc w:val="right"/>
+      <w:pPr>
+        <w:ind w:left="4320" w:hanging="180"/>
+      </w:pPr>
+    </w:lvl>
+    <w:lvl w:ilvl="6" w:tplc="0409000F" w:tentative="1">
+      <w:start w:val="1"/>
+      <w:numFmt w:val="decimal"/>
+      <w:lvlText w:val="%7."/>
+      <w:lvlJc w:val="left"/>
+      <w:pPr>
+        <w:ind w:left="5040" w:hanging="360"/>
+      </w:pPr>
+    </w:lvl>
+    <w:lvl w:ilvl="7" w:tplc="04090019" w:tentative="1">
+      <w:start w:val="1"/>
+      <w:numFmt w:val="lowerLetter"/>
+      <w:lvlText w:val="%8."/>
+      <w:lvlJc w:val="left"/>
+      <w:pPr>
+        <w:ind w:left="5760" w:hanging="360"/>
+      </w:pPr>
+    </w:lvl>
+    <w:lvl w:ilvl="8" w:tplc="0409001B" w:tentative="1">
+      <w:start w:val="1"/>
+      <w:numFmt w:val="lowerRoman"/>
+      <w:lvlText w:val="%9."/>
+      <w:lvlJc w:val="right"/>
+      <w:pPr>
+        <w:ind w:left="6480" w:hanging="180"/>
+      </w:pPr>
+    </w:lvl>
+  </w:abstractNum>
+  <w:abstractNum w:abstractNumId="3">
     <w:nsid w:val="7E607C17"/>
     <w:multiLevelType w:val="hybridMultilevel"/>
     <w:tmpl w:val="9FC48C2E"/>
@@ -2001,10 +2342,16 @@
     </w:lvl>
   </w:abstractNum>
   <w:num w:numId="1">
-    <w:abstractNumId w:val="1"/>
+    <w:abstractNumId w:val="3"/>
   </w:num>
   <w:num w:numId="2">
     <w:abstractNumId w:val="0"/>
+  </w:num>
+  <w:num w:numId="3">
+    <w:abstractNumId w:val="1"/>
+  </w:num>
+  <w:num w:numId="4">
+    <w:abstractNumId w:val="2"/>
   </w:num>
 </w:numbering>
 </file>

</xml_diff>